<commit_message>
Edited the steps word file
</commit_message>
<xml_diff>
--- a/Steps for creating the shopping cart.docx
+++ b/Steps for creating the shopping cart.docx
@@ -500,24 +500,12 @@
         <w:autoSpaceDN w:val="0"/>
         <w:adjustRightInd w:val="0"/>
         <w:spacing w:after="0" w:line="240" w:lineRule="auto"/>
-        <w:rPr>
-          <w:rFonts w:ascii="Consolas" w:hAnsi="Consolas" w:cs="Consolas"/>
-          <w:color w:val="000000"/>
-          <w:sz w:val="19"/>
-          <w:szCs w:val="19"/>
-        </w:rPr>
       </w:pPr>
       <w:r>
         <w:t>Then troubleshooted the list of errors</w:t>
       </w:r>
       <w:r>
-        <w:rPr>
-          <w:rFonts w:ascii="Consolas" w:hAnsi="Consolas" w:cs="Consolas"/>
-          <w:color w:val="000000"/>
-          <w:sz w:val="19"/>
-          <w:szCs w:val="19"/>
-        </w:rPr>
-        <w:t>.</w:t>
+        <w:t xml:space="preserve"> and added back the Application connection string deleted in step 10.</w:t>
       </w:r>
     </w:p>
     <w:p>
@@ -611,18 +599,65 @@
         <w:autoSpaceDN w:val="0"/>
         <w:adjustRightInd w:val="0"/>
         <w:spacing w:after="0" w:line="240" w:lineRule="auto"/>
-      </w:pPr>
-      <w:r>
+        <w:rPr>
+          <w:highlight w:val="yellow"/>
+        </w:rPr>
+      </w:pPr>
+      <w:r>
+        <w:rPr>
+          <w:highlight w:val="yellow"/>
+        </w:rPr>
         <w:t>The database name was testdb11. But all the tables</w:t>
       </w:r>
       <w:r>
+        <w:rPr>
+          <w:highlight w:val="yellow"/>
+        </w:rPr>
         <w:t xml:space="preserve"> and primary keys</w:t>
       </w:r>
       <w:r>
+        <w:rPr>
+          <w:highlight w:val="yellow"/>
+        </w:rPr>
         <w:t xml:space="preserve"> were </w:t>
       </w:r>
       <w:r>
+        <w:rPr>
+          <w:highlight w:val="yellow"/>
+        </w:rPr>
         <w:t>visible.</w:t>
+      </w:r>
+    </w:p>
+    <w:p>
+      <w:pPr>
+        <w:pStyle w:val="ListParagraph"/>
+        <w:numPr>
+          <w:ilvl w:val="0"/>
+          <w:numId w:val="1"/>
+        </w:numPr>
+        <w:autoSpaceDE w:val="0"/>
+        <w:autoSpaceDN w:val="0"/>
+        <w:adjustRightInd w:val="0"/>
+        <w:spacing w:after="0" w:line="240" w:lineRule="auto"/>
+      </w:pPr>
+      <w:r>
+        <w:t>Scaffolded the Items Model for CRUD operations.</w:t>
+      </w:r>
+    </w:p>
+    <w:p>
+      <w:pPr>
+        <w:pStyle w:val="ListParagraph"/>
+        <w:numPr>
+          <w:ilvl w:val="0"/>
+          <w:numId w:val="1"/>
+        </w:numPr>
+        <w:autoSpaceDE w:val="0"/>
+        <w:autoSpaceDN w:val="0"/>
+        <w:adjustRightInd w:val="0"/>
+        <w:spacing w:after="0" w:line="240" w:lineRule="auto"/>
+      </w:pPr>
+      <w:r>
+        <w:t>Scaffolded the Sales Model for CRUD operations.</w:t>
       </w:r>
     </w:p>
     <w:sectPr>

</xml_diff>

<commit_message>
Updated the steps word file and binded the required fields in the Items controller folder.
</commit_message>
<xml_diff>
--- a/Steps for creating the shopping cart.docx
+++ b/Steps for creating the shopping cart.docx
@@ -62,13 +62,7 @@
         <w:rPr>
           <w:lang w:val="en-US"/>
         </w:rPr>
-        <w:t>M</w:t>
-      </w:r>
-      <w:r>
-        <w:rPr>
-          <w:lang w:val="en-US"/>
-        </w:rPr>
-        <w:t>icrosoft.entityframeworkcore.sqlserver</w:t>
+        <w:t>Microsoft.entityframeworkcore.sqlserver</w:t>
       </w:r>
       <w:r>
         <w:rPr>
@@ -174,25 +168,7 @@
           <w:sz w:val="19"/>
           <w:szCs w:val="19"/>
         </w:rPr>
-        <w:t>services.AddDbContext&lt;ItemsDbContext&gt;(options =&gt;</w:t>
-      </w:r>
-      <w:r>
-        <w:rPr>
-          <w:rFonts w:ascii="Consolas" w:hAnsi="Consolas" w:cs="Consolas"/>
-          <w:color w:val="000000"/>
-          <w:sz w:val="19"/>
-          <w:szCs w:val="19"/>
-        </w:rPr>
-        <w:t xml:space="preserve"> </w:t>
-      </w:r>
-      <w:r>
-        <w:rPr>
-          <w:rFonts w:ascii="Consolas" w:hAnsi="Consolas" w:cs="Consolas"/>
-          <w:color w:val="000000"/>
-          <w:sz w:val="19"/>
-          <w:szCs w:val="19"/>
-        </w:rPr>
-        <w:t>options.UseSqlServer(Configuration.GetConnectionString(</w:t>
+        <w:t>services.AddDbContext&lt;ItemsDbContext&gt;(options =&gt; options.UseSqlServer(Configuration.GetConnectionString(</w:t>
       </w:r>
       <w:r>
         <w:rPr>
@@ -451,31 +427,7 @@
           <w:bdr w:val="none" w:sz="0" w:space="0" w:color="auto" w:frame="1"/>
           <w:lang w:val="en"/>
         </w:rPr>
-        <w:t>dotnet ef migrations add create</w:t>
-      </w:r>
-      <w:r>
-        <w:rPr>
-          <w:rStyle w:val="normaltextrun"/>
-          <w:rFonts w:ascii="Calibri" w:hAnsi="Calibri" w:cs="Calibri"/>
-          <w:color w:val="000000"/>
-          <w:sz w:val="21"/>
-          <w:szCs w:val="21"/>
-          <w:bdr w:val="none" w:sz="0" w:space="0" w:color="auto" w:frame="1"/>
-          <w:lang w:val="en"/>
-        </w:rPr>
-        <w:t>ditemsandsales</w:t>
-      </w:r>
-      <w:r>
-        <w:rPr>
-          <w:rStyle w:val="normaltextrun"/>
-          <w:rFonts w:ascii="Calibri" w:hAnsi="Calibri" w:cs="Calibri"/>
-          <w:color w:val="000000"/>
-          <w:sz w:val="21"/>
-          <w:szCs w:val="21"/>
-          <w:bdr w:val="none" w:sz="0" w:space="0" w:color="auto" w:frame="1"/>
-          <w:lang w:val="en"/>
-        </w:rPr>
-        <w:t>Class</w:t>
+        <w:t>dotnet ef migrations add createditemsandsalesClass</w:t>
       </w:r>
       <w:r>
         <w:rPr>
@@ -536,16 +488,38 @@
           <w:sz w:val="19"/>
           <w:szCs w:val="19"/>
         </w:rPr>
-        <w:t xml:space="preserve"> </w:t>
-      </w:r>
-      <w:r>
+        <w:t xml:space="preserve"> add-migration createditemsandsalesClass -Context Assignment_1_Web_Application_MVC.Data.ItemsDbContext</w:t>
+      </w:r>
+    </w:p>
+    <w:p>
+      <w:pPr>
+        <w:pStyle w:val="ListParagraph"/>
+        <w:numPr>
+          <w:ilvl w:val="0"/>
+          <w:numId w:val="1"/>
+        </w:numPr>
+        <w:autoSpaceDE w:val="0"/>
+        <w:autoSpaceDN w:val="0"/>
+        <w:adjustRightInd w:val="0"/>
+        <w:spacing w:after="0" w:line="240" w:lineRule="auto"/>
         <w:rPr>
           <w:rFonts w:ascii="Consolas" w:hAnsi="Consolas" w:cs="Consolas"/>
           <w:color w:val="000000"/>
           <w:sz w:val="19"/>
           <w:szCs w:val="19"/>
         </w:rPr>
-        <w:t>add-migration createditemsandsalesClass -Context Assignment_1_Web_Application_MVC.Data.ItemsDbContext</w:t>
+      </w:pPr>
+      <w:r>
+        <w:t>Updated the database using command -</w:t>
+      </w:r>
+      <w:r>
+        <w:rPr>
+          <w:rFonts w:ascii="Consolas" w:hAnsi="Consolas" w:cs="Consolas"/>
+          <w:color w:val="000000"/>
+          <w:sz w:val="19"/>
+          <w:szCs w:val="19"/>
+        </w:rPr>
+        <w:t xml:space="preserve"> update-database -Context Assignment_1_Web_Application_MVC.Data.ItemsDbContext</w:t>
       </w:r>
     </w:p>
     <w:p>
@@ -560,32 +534,32 @@
         <w:adjustRightInd w:val="0"/>
         <w:spacing w:after="0" w:line="240" w:lineRule="auto"/>
         <w:rPr>
-          <w:rFonts w:ascii="Consolas" w:hAnsi="Consolas" w:cs="Consolas"/>
-          <w:color w:val="000000"/>
-          <w:sz w:val="19"/>
-          <w:szCs w:val="19"/>
-        </w:rPr>
-      </w:pPr>
-      <w:r>
-        <w:t>Updated the database using command -</w:t>
-      </w:r>
-      <w:r>
-        <w:rPr>
-          <w:rFonts w:ascii="Consolas" w:hAnsi="Consolas" w:cs="Consolas"/>
-          <w:color w:val="000000"/>
-          <w:sz w:val="19"/>
-          <w:szCs w:val="19"/>
-        </w:rPr>
-        <w:t xml:space="preserve"> </w:t>
-      </w:r>
-      <w:r>
-        <w:rPr>
-          <w:rFonts w:ascii="Consolas" w:hAnsi="Consolas" w:cs="Consolas"/>
-          <w:color w:val="000000"/>
-          <w:sz w:val="19"/>
-          <w:szCs w:val="19"/>
-        </w:rPr>
-        <w:t>update-database -Context Assignment_1_Web_Application_MVC.Data.ItemsDbContext</w:t>
+          <w:highlight w:val="yellow"/>
+        </w:rPr>
+      </w:pPr>
+      <w:r>
+        <w:rPr>
+          <w:highlight w:val="yellow"/>
+        </w:rPr>
+        <w:t>The database name was testdb11. But all the tables</w:t>
+      </w:r>
+      <w:r>
+        <w:rPr>
+          <w:highlight w:val="yellow"/>
+        </w:rPr>
+        <w:t xml:space="preserve"> and primary keys</w:t>
+      </w:r>
+      <w:r>
+        <w:rPr>
+          <w:highlight w:val="yellow"/>
+        </w:rPr>
+        <w:t xml:space="preserve"> were </w:t>
+      </w:r>
+      <w:r>
+        <w:rPr>
+          <w:highlight w:val="yellow"/>
+        </w:rPr>
+        <w:t>visible.</w:t>
       </w:r>
     </w:p>
     <w:p>
@@ -599,33 +573,9 @@
         <w:autoSpaceDN w:val="0"/>
         <w:adjustRightInd w:val="0"/>
         <w:spacing w:after="0" w:line="240" w:lineRule="auto"/>
-        <w:rPr>
-          <w:highlight w:val="yellow"/>
-        </w:rPr>
-      </w:pPr>
-      <w:r>
-        <w:rPr>
-          <w:highlight w:val="yellow"/>
-        </w:rPr>
-        <w:t>The database name was testdb11. But all the tables</w:t>
-      </w:r>
-      <w:r>
-        <w:rPr>
-          <w:highlight w:val="yellow"/>
-        </w:rPr>
-        <w:t xml:space="preserve"> and primary keys</w:t>
-      </w:r>
-      <w:r>
-        <w:rPr>
-          <w:highlight w:val="yellow"/>
-        </w:rPr>
-        <w:t xml:space="preserve"> were </w:t>
-      </w:r>
-      <w:r>
-        <w:rPr>
-          <w:highlight w:val="yellow"/>
-        </w:rPr>
-        <w:t>visible.</w:t>
+      </w:pPr>
+      <w:r>
+        <w:t>Scaffolded the Items Model for CRUD operations.</w:t>
       </w:r>
     </w:p>
     <w:p>
@@ -641,7 +591,7 @@
         <w:spacing w:after="0" w:line="240" w:lineRule="auto"/>
       </w:pPr>
       <w:r>
-        <w:t>Scaffolded the Items Model for CRUD operations.</w:t>
+        <w:t>Scaffolded the Sales Model for CRUD operations.</w:t>
       </w:r>
     </w:p>
     <w:p>
@@ -657,7 +607,42 @@
         <w:spacing w:after="0" w:line="240" w:lineRule="auto"/>
       </w:pPr>
       <w:r>
-        <w:t>Scaffolded the Sales Model for CRUD operations.</w:t>
+        <w:rPr>
+          <w:highlight w:val="yellow"/>
+        </w:rPr>
+        <w:t>Is it okay the way my Migrations folder is situated ?</w:t>
+      </w:r>
+    </w:p>
+    <w:p>
+      <w:pPr>
+        <w:pStyle w:val="ListParagraph"/>
+        <w:numPr>
+          <w:ilvl w:val="0"/>
+          <w:numId w:val="1"/>
+        </w:numPr>
+        <w:autoSpaceDE w:val="0"/>
+        <w:autoSpaceDN w:val="0"/>
+        <w:adjustRightInd w:val="0"/>
+        <w:spacing w:after="0" w:line="240" w:lineRule="auto"/>
+      </w:pPr>
+      <w:r>
+        <w:t>Added new fields to the Items table and added migrations and updated the database.</w:t>
+      </w:r>
+    </w:p>
+    <w:p>
+      <w:pPr>
+        <w:pStyle w:val="ListParagraph"/>
+        <w:numPr>
+          <w:ilvl w:val="0"/>
+          <w:numId w:val="1"/>
+        </w:numPr>
+        <w:autoSpaceDE w:val="0"/>
+        <w:autoSpaceDN w:val="0"/>
+        <w:adjustRightInd w:val="0"/>
+        <w:spacing w:after="0" w:line="240" w:lineRule="auto"/>
+      </w:pPr>
+      <w:r>
+        <w:t>Binded the new field in the controller.</w:t>
       </w:r>
     </w:p>
     <w:sectPr>

</xml_diff>

<commit_message>
Added new fields and changed the current field names of the Sales model. Migrated them and updated the DB and documented them in the stepd word file.
</commit_message>
<xml_diff>
--- a/Steps for creating the shopping cart.docx
+++ b/Steps for creating the shopping cart.docx
@@ -29,7 +29,35 @@
         <w:rPr>
           <w:lang w:val="en-US"/>
         </w:rPr>
-        <w:t>Added the classes item.cs and sales.cs with properties.</w:t>
+        <w:t xml:space="preserve">Added the classes </w:t>
+      </w:r>
+      <w:proofErr w:type="spellStart"/>
+      <w:r>
+        <w:rPr>
+          <w:lang w:val="en-US"/>
+        </w:rPr>
+        <w:t>item.cs</w:t>
+      </w:r>
+      <w:proofErr w:type="spellEnd"/>
+      <w:r>
+        <w:rPr>
+          <w:lang w:val="en-US"/>
+        </w:rPr>
+        <w:t xml:space="preserve"> and </w:t>
+      </w:r>
+      <w:proofErr w:type="spellStart"/>
+      <w:r>
+        <w:rPr>
+          <w:lang w:val="en-US"/>
+        </w:rPr>
+        <w:t>sales.cs</w:t>
+      </w:r>
+      <w:proofErr w:type="spellEnd"/>
+      <w:r>
+        <w:rPr>
+          <w:lang w:val="en-US"/>
+        </w:rPr>
+        <w:t xml:space="preserve"> with properties.</w:t>
       </w:r>
     </w:p>
     <w:p>
@@ -58,12 +86,14 @@
           <w:rStyle w:val="normaltextrun"/>
         </w:rPr>
       </w:pPr>
+      <w:proofErr w:type="spellStart"/>
       <w:r>
         <w:rPr>
           <w:lang w:val="en-US"/>
         </w:rPr>
         <w:t>Microsoft.entityframeworkcore.sqlserver</w:t>
       </w:r>
+      <w:proofErr w:type="spellEnd"/>
       <w:r>
         <w:rPr>
           <w:rStyle w:val="normaltextrun"/>
@@ -84,12 +114,14 @@
           <w:numId w:val="2"/>
         </w:numPr>
       </w:pPr>
+      <w:proofErr w:type="spellStart"/>
       <w:r>
         <w:rPr>
           <w:lang w:val="en-US"/>
         </w:rPr>
         <w:t>Microsoft.EntityFrameworkCore.Tools</w:t>
       </w:r>
+      <w:proofErr w:type="spellEnd"/>
     </w:p>
     <w:p>
       <w:pPr>
@@ -99,12 +131,14 @@
           <w:numId w:val="2"/>
         </w:numPr>
       </w:pPr>
+      <w:proofErr w:type="spellStart"/>
       <w:r>
         <w:rPr>
           <w:lang w:val="en-US"/>
         </w:rPr>
         <w:t>Microsoft.EntityFrameworkCore.Design</w:t>
       </w:r>
+      <w:proofErr w:type="spellEnd"/>
       <w:r>
         <w:rPr>
           <w:rStyle w:val="eop"/>
@@ -135,7 +169,15 @@
         </w:numPr>
       </w:pPr>
       <w:r>
-        <w:t>Added simple constraints to properties like key field and required. (using System.ComponentModel.DataAnnotations;)</w:t>
+        <w:t xml:space="preserve">Added simple constraints to properties like key field and required. (using </w:t>
+      </w:r>
+      <w:proofErr w:type="spellStart"/>
+      <w:r>
+        <w:t>System.ComponentModel.DataAnnotations</w:t>
+      </w:r>
+      <w:proofErr w:type="spellEnd"/>
+      <w:r>
+        <w:t>;)</w:t>
       </w:r>
     </w:p>
     <w:p>
@@ -147,7 +189,15 @@
         </w:numPr>
       </w:pPr>
       <w:r>
-        <w:t>Created ItemsDbContext.cs with relevant codes to create two tables in the DB.</w:t>
+        <w:t xml:space="preserve">Created </w:t>
+      </w:r>
+      <w:proofErr w:type="spellStart"/>
+      <w:r>
+        <w:t>ItemsDbContext.cs</w:t>
+      </w:r>
+      <w:proofErr w:type="spellEnd"/>
+      <w:r>
+        <w:t xml:space="preserve"> with relevant codes to create two tables in the DB.</w:t>
       </w:r>
     </w:p>
     <w:p>
@@ -159,16 +209,55 @@
         </w:numPr>
       </w:pPr>
       <w:r>
-        <w:t>Added ConnectionString line (</w:t>
-      </w:r>
-      <w:r>
-        <w:rPr>
-          <w:rFonts w:ascii="Consolas" w:hAnsi="Consolas" w:cs="Consolas"/>
-          <w:color w:val="000000"/>
-          <w:sz w:val="19"/>
-          <w:szCs w:val="19"/>
-        </w:rPr>
-        <w:t>services.AddDbContext&lt;ItemsDbContext&gt;(options =&gt; options.UseSqlServer(Configuration.GetConnectionString(</w:t>
+        <w:t xml:space="preserve">Added </w:t>
+      </w:r>
+      <w:proofErr w:type="spellStart"/>
+      <w:r>
+        <w:t>ConnectionString</w:t>
+      </w:r>
+      <w:proofErr w:type="spellEnd"/>
+      <w:r>
+        <w:t xml:space="preserve"> line (</w:t>
+      </w:r>
+      <w:proofErr w:type="spellStart"/>
+      <w:r>
+        <w:rPr>
+          <w:rFonts w:ascii="Consolas" w:hAnsi="Consolas" w:cs="Consolas"/>
+          <w:color w:val="000000"/>
+          <w:sz w:val="19"/>
+          <w:szCs w:val="19"/>
+        </w:rPr>
+        <w:t>services.AddDbContext</w:t>
+      </w:r>
+      <w:proofErr w:type="spellEnd"/>
+      <w:r>
+        <w:rPr>
+          <w:rFonts w:ascii="Consolas" w:hAnsi="Consolas" w:cs="Consolas"/>
+          <w:color w:val="000000"/>
+          <w:sz w:val="19"/>
+          <w:szCs w:val="19"/>
+        </w:rPr>
+        <w:t>&lt;</w:t>
+      </w:r>
+      <w:proofErr w:type="spellStart"/>
+      <w:r>
+        <w:rPr>
+          <w:rFonts w:ascii="Consolas" w:hAnsi="Consolas" w:cs="Consolas"/>
+          <w:color w:val="000000"/>
+          <w:sz w:val="19"/>
+          <w:szCs w:val="19"/>
+        </w:rPr>
+        <w:t>ItemsDbContext</w:t>
+      </w:r>
+      <w:proofErr w:type="spellEnd"/>
+      <w:r>
+        <w:rPr>
+          <w:rFonts w:ascii="Consolas" w:hAnsi="Consolas" w:cs="Consolas"/>
+          <w:color w:val="000000"/>
+          <w:sz w:val="19"/>
+          <w:szCs w:val="19"/>
+        </w:rPr>
+        <w:t>&gt;(options =&gt; options.UseSqlServer(Configuration.GetConnectionString(</w:t>
       </w:r>
       <w:r>
         <w:rPr>
@@ -189,8 +278,13 @@
         <w:t>)));</w:t>
       </w:r>
       <w:r>
-        <w:t>) to startup.cs</w:t>
-      </w:r>
+        <w:t xml:space="preserve">) to </w:t>
+      </w:r>
+      <w:proofErr w:type="spellStart"/>
+      <w:r>
+        <w:t>startup.cs</w:t>
+      </w:r>
+      <w:proofErr w:type="spellEnd"/>
     </w:p>
     <w:p>
       <w:pPr>
@@ -211,16 +305,95 @@
         </w:rPr>
       </w:pPr>
       <w:r>
-        <w:t>Deleted the existing Application connection string in startup.cs. (</w:t>
-      </w:r>
-      <w:r>
-        <w:rPr>
-          <w:rFonts w:ascii="Consolas" w:hAnsi="Consolas" w:cs="Consolas"/>
-          <w:color w:val="000000"/>
-          <w:sz w:val="19"/>
-          <w:szCs w:val="19"/>
-        </w:rPr>
-        <w:t>services.AddDbContext&lt;ApplicationDbContext&gt;(options =&gt;            options.UseSqlServer(                Configuration.GetConnectionString(</w:t>
+        <w:t xml:space="preserve">Deleted the existing Application connection string in </w:t>
+      </w:r>
+      <w:proofErr w:type="spellStart"/>
+      <w:r>
+        <w:t>startup.cs</w:t>
+      </w:r>
+      <w:proofErr w:type="spellEnd"/>
+      <w:r>
+        <w:t>. (</w:t>
+      </w:r>
+      <w:proofErr w:type="spellStart"/>
+      <w:r>
+        <w:rPr>
+          <w:rFonts w:ascii="Consolas" w:hAnsi="Consolas" w:cs="Consolas"/>
+          <w:color w:val="000000"/>
+          <w:sz w:val="19"/>
+          <w:szCs w:val="19"/>
+        </w:rPr>
+        <w:t>services.AddDbContext</w:t>
+      </w:r>
+      <w:proofErr w:type="spellEnd"/>
+      <w:r>
+        <w:rPr>
+          <w:rFonts w:ascii="Consolas" w:hAnsi="Consolas" w:cs="Consolas"/>
+          <w:color w:val="000000"/>
+          <w:sz w:val="19"/>
+          <w:szCs w:val="19"/>
+        </w:rPr>
+        <w:t>&lt;</w:t>
+      </w:r>
+      <w:proofErr w:type="spellStart"/>
+      <w:r>
+        <w:rPr>
+          <w:rFonts w:ascii="Consolas" w:hAnsi="Consolas" w:cs="Consolas"/>
+          <w:color w:val="000000"/>
+          <w:sz w:val="19"/>
+          <w:szCs w:val="19"/>
+        </w:rPr>
+        <w:t>ApplicationDbContext</w:t>
+      </w:r>
+      <w:proofErr w:type="spellEnd"/>
+      <w:r>
+        <w:rPr>
+          <w:rFonts w:ascii="Consolas" w:hAnsi="Consolas" w:cs="Consolas"/>
+          <w:color w:val="000000"/>
+          <w:sz w:val="19"/>
+          <w:szCs w:val="19"/>
+        </w:rPr>
+        <w:t xml:space="preserve">&gt;(options =&gt;            </w:t>
+      </w:r>
+      <w:proofErr w:type="spellStart"/>
+      <w:r>
+        <w:rPr>
+          <w:rFonts w:ascii="Consolas" w:hAnsi="Consolas" w:cs="Consolas"/>
+          <w:color w:val="000000"/>
+          <w:sz w:val="19"/>
+          <w:szCs w:val="19"/>
+        </w:rPr>
+        <w:t>options.UseSqlServer</w:t>
+      </w:r>
+      <w:proofErr w:type="spellEnd"/>
+      <w:r>
+        <w:rPr>
+          <w:rFonts w:ascii="Consolas" w:hAnsi="Consolas" w:cs="Consolas"/>
+          <w:color w:val="000000"/>
+          <w:sz w:val="19"/>
+          <w:szCs w:val="19"/>
+        </w:rPr>
+        <w:t xml:space="preserve">(                </w:t>
+      </w:r>
+      <w:proofErr w:type="spellStart"/>
+      <w:r>
+        <w:rPr>
+          <w:rFonts w:ascii="Consolas" w:hAnsi="Consolas" w:cs="Consolas"/>
+          <w:color w:val="000000"/>
+          <w:sz w:val="19"/>
+          <w:szCs w:val="19"/>
+        </w:rPr>
+        <w:t>Configuration.GetConnectionString</w:t>
+      </w:r>
+      <w:proofErr w:type="spellEnd"/>
+      <w:r>
+        <w:rPr>
+          <w:rFonts w:ascii="Consolas" w:hAnsi="Consolas" w:cs="Consolas"/>
+          <w:color w:val="000000"/>
+          <w:sz w:val="19"/>
+          <w:szCs w:val="19"/>
+        </w:rPr>
+        <w:t>(</w:t>
       </w:r>
       <w:r>
         <w:rPr>
@@ -229,7 +402,27 @@
           <w:sz w:val="19"/>
           <w:szCs w:val="19"/>
         </w:rPr>
-        <w:t>"DefaultConnection"</w:t>
+        <w:t>"</w:t>
+      </w:r>
+      <w:proofErr w:type="spellStart"/>
+      <w:r>
+        <w:rPr>
+          <w:rFonts w:ascii="Consolas" w:hAnsi="Consolas" w:cs="Consolas"/>
+          <w:color w:val="A31515"/>
+          <w:sz w:val="19"/>
+          <w:szCs w:val="19"/>
+        </w:rPr>
+        <w:t>DefaultConnection</w:t>
+      </w:r>
+      <w:proofErr w:type="spellEnd"/>
+      <w:r>
+        <w:rPr>
+          <w:rFonts w:ascii="Consolas" w:hAnsi="Consolas" w:cs="Consolas"/>
+          <w:color w:val="A31515"/>
+          <w:sz w:val="19"/>
+          <w:szCs w:val="19"/>
+        </w:rPr>
+        <w:t>"</w:t>
       </w:r>
       <w:r>
         <w:rPr>
@@ -266,7 +459,23 @@
         <w:t>Updated the json file</w:t>
       </w:r>
       <w:r>
-        <w:t xml:space="preserve"> with the sqlserver defailr connection.</w:t>
+        <w:t xml:space="preserve"> with the </w:t>
+      </w:r>
+      <w:proofErr w:type="spellStart"/>
+      <w:r>
+        <w:t>sqlserver</w:t>
+      </w:r>
+      <w:proofErr w:type="spellEnd"/>
+      <w:r>
+        <w:t xml:space="preserve"> </w:t>
+      </w:r>
+      <w:proofErr w:type="spellStart"/>
+      <w:r>
+        <w:t>defailr</w:t>
+      </w:r>
+      <w:proofErr w:type="spellEnd"/>
+      <w:r>
+        <w:t xml:space="preserve"> connection.</w:t>
       </w:r>
     </w:p>
     <w:p>
@@ -370,8 +579,22 @@
           <w:shd w:val="clear" w:color="auto" w:fill="FAFAFA"/>
           <w:lang w:val="en"/>
         </w:rPr>
-        <w:t> dotnet-ef</w:t>
-      </w:r>
+        <w:t> dotnet-</w:t>
+      </w:r>
+      <w:proofErr w:type="spellStart"/>
+      <w:r>
+        <w:rPr>
+          <w:rStyle w:val="normaltextrun"/>
+          <w:rFonts w:ascii="Calibri" w:hAnsi="Calibri" w:cs="Calibri"/>
+          <w:color w:val="171717"/>
+          <w:sz w:val="21"/>
+          <w:szCs w:val="21"/>
+          <w:shd w:val="clear" w:color="auto" w:fill="FAFAFA"/>
+          <w:lang w:val="en"/>
+        </w:rPr>
+        <w:t>ef</w:t>
+      </w:r>
+      <w:proofErr w:type="spellEnd"/>
       <w:r>
         <w:rPr>
           <w:rStyle w:val="eop"/>
@@ -427,8 +650,48 @@
           <w:bdr w:val="none" w:sz="0" w:space="0" w:color="auto" w:frame="1"/>
           <w:lang w:val="en"/>
         </w:rPr>
-        <w:t>dotnet ef migrations add createditemsandsalesClass</w:t>
-      </w:r>
+        <w:t xml:space="preserve">dotnet </w:t>
+      </w:r>
+      <w:proofErr w:type="spellStart"/>
+      <w:r>
+        <w:rPr>
+          <w:rStyle w:val="normaltextrun"/>
+          <w:rFonts w:ascii="Calibri" w:hAnsi="Calibri" w:cs="Calibri"/>
+          <w:color w:val="000000"/>
+          <w:sz w:val="21"/>
+          <w:szCs w:val="21"/>
+          <w:bdr w:val="none" w:sz="0" w:space="0" w:color="auto" w:frame="1"/>
+          <w:lang w:val="en"/>
+        </w:rPr>
+        <w:t>ef</w:t>
+      </w:r>
+      <w:proofErr w:type="spellEnd"/>
+      <w:r>
+        <w:rPr>
+          <w:rStyle w:val="normaltextrun"/>
+          <w:rFonts w:ascii="Calibri" w:hAnsi="Calibri" w:cs="Calibri"/>
+          <w:color w:val="000000"/>
+          <w:sz w:val="21"/>
+          <w:szCs w:val="21"/>
+          <w:bdr w:val="none" w:sz="0" w:space="0" w:color="auto" w:frame="1"/>
+          <w:lang w:val="en"/>
+        </w:rPr>
+        <w:t xml:space="preserve"> migrations add </w:t>
+      </w:r>
+      <w:proofErr w:type="spellStart"/>
+      <w:r>
+        <w:rPr>
+          <w:rStyle w:val="normaltextrun"/>
+          <w:rFonts w:ascii="Calibri" w:hAnsi="Calibri" w:cs="Calibri"/>
+          <w:color w:val="000000"/>
+          <w:sz w:val="21"/>
+          <w:szCs w:val="21"/>
+          <w:bdr w:val="none" w:sz="0" w:space="0" w:color="auto" w:frame="1"/>
+          <w:lang w:val="en"/>
+        </w:rPr>
+        <w:t>createditemsandsalesClass</w:t>
+      </w:r>
+      <w:proofErr w:type="spellEnd"/>
       <w:r>
         <w:rPr>
           <w:rStyle w:val="eop"/>
@@ -479,16 +742,44 @@
         </w:rPr>
       </w:pPr>
       <w:r>
-        <w:t>Migrated the Itemsdbcontext using the command -</w:t>
-      </w:r>
-      <w:r>
-        <w:rPr>
-          <w:rFonts w:ascii="Consolas" w:hAnsi="Consolas" w:cs="Consolas"/>
-          <w:color w:val="000000"/>
-          <w:sz w:val="19"/>
-          <w:szCs w:val="19"/>
-        </w:rPr>
-        <w:t xml:space="preserve"> add-migration createditemsandsalesClass -Context Assignment_1_Web_Application_MVC.Data.ItemsDbContext</w:t>
+        <w:t xml:space="preserve">Migrated the </w:t>
+      </w:r>
+      <w:proofErr w:type="spellStart"/>
+      <w:r>
+        <w:t>Itemsdbcontext</w:t>
+      </w:r>
+      <w:proofErr w:type="spellEnd"/>
+      <w:r>
+        <w:t xml:space="preserve"> using the command -</w:t>
+      </w:r>
+      <w:r>
+        <w:rPr>
+          <w:rFonts w:ascii="Consolas" w:hAnsi="Consolas" w:cs="Consolas"/>
+          <w:color w:val="000000"/>
+          <w:sz w:val="19"/>
+          <w:szCs w:val="19"/>
+        </w:rPr>
+        <w:t xml:space="preserve"> add-migration </w:t>
+      </w:r>
+      <w:proofErr w:type="spellStart"/>
+      <w:r>
+        <w:rPr>
+          <w:rFonts w:ascii="Consolas" w:hAnsi="Consolas" w:cs="Consolas"/>
+          <w:color w:val="000000"/>
+          <w:sz w:val="19"/>
+          <w:szCs w:val="19"/>
+        </w:rPr>
+        <w:t>createditemsandsalesClass</w:t>
+      </w:r>
+      <w:proofErr w:type="spellEnd"/>
+      <w:r>
+        <w:rPr>
+          <w:rFonts w:ascii="Consolas" w:hAnsi="Consolas" w:cs="Consolas"/>
+          <w:color w:val="000000"/>
+          <w:sz w:val="19"/>
+          <w:szCs w:val="19"/>
+        </w:rPr>
+        <w:t xml:space="preserve"> -Context Assignment_1_Web_Application_MVC.Data.ItemsDbContext</w:t>
       </w:r>
     </w:p>
     <w:p>
@@ -641,8 +932,29 @@
         <w:adjustRightInd w:val="0"/>
         <w:spacing w:after="0" w:line="240" w:lineRule="auto"/>
       </w:pPr>
-      <w:r>
-        <w:t>Binded the new field in the controller.</w:t>
+      <w:proofErr w:type="spellStart"/>
+      <w:r>
+        <w:t>Binded</w:t>
+      </w:r>
+      <w:proofErr w:type="spellEnd"/>
+      <w:r>
+        <w:t xml:space="preserve"> the new field in the controller.</w:t>
+      </w:r>
+    </w:p>
+    <w:p>
+      <w:pPr>
+        <w:pStyle w:val="ListParagraph"/>
+        <w:numPr>
+          <w:ilvl w:val="0"/>
+          <w:numId w:val="1"/>
+        </w:numPr>
+        <w:autoSpaceDE w:val="0"/>
+        <w:autoSpaceDN w:val="0"/>
+        <w:adjustRightInd w:val="0"/>
+        <w:spacing w:after="0" w:line="240" w:lineRule="auto"/>
+      </w:pPr>
+      <w:r>
+        <w:t>Added new fields to the Sales table and troubleshooted errors occurred when migrating.</w:t>
       </w:r>
     </w:p>
     <w:sectPr>

</xml_diff>